<commit_message>
Finish text of paper about Zipf Law
</commit_message>
<xml_diff>
--- a/legal-companies-zipf-law/reference.docx
+++ b/legal-companies-zipf-law/reference.docx
@@ -10,18 +10,18 @@
         <w:spacing w:before="480" w:after="240"/>
         <w:jc w:val="left"/>
         <w:rPr>
-          <w:lang w:val="en-US"/>
-        </w:rPr>
-      </w:pPr>
-      <w:r>
-        <w:rPr>
-          <w:lang w:val="en-US"/>
-        </w:rPr>
-        <w:t xml:space="preserve"> </w:t>
-      </w:r>
-      <w:r>
-        <w:rPr>
-          <w:lang w:val="en-US"/>
+          <w:lang w:val="ru-RU"/>
+        </w:rPr>
+      </w:pPr>
+      <w:r>
+        <w:rPr>
+          <w:lang w:val="ru-RU"/>
+        </w:rPr>
+        <w:t xml:space="preserve"> </w:t>
+      </w:r>
+      <w:r>
+        <w:rPr>
+          <w:lang w:val="ru-RU"/>
         </w:rPr>
         <w:t xml:space="preserve">Title </w:t>
       </w:r>
@@ -30,18 +30,18 @@
       <w:pPr>
         <w:pStyle w:val="Style16"/>
         <w:rPr>
-          <w:lang w:val="en-US"/>
-        </w:rPr>
-      </w:pPr>
-      <w:r>
-        <w:rPr>
-          <w:lang w:val="en-US"/>
-        </w:rPr>
-        <w:t xml:space="preserve"> </w:t>
-      </w:r>
-      <w:r>
-        <w:rPr>
-          <w:lang w:val="en-US"/>
+          <w:lang w:val="ru-RU"/>
+        </w:rPr>
+      </w:pPr>
+      <w:r>
+        <w:rPr>
+          <w:lang w:val="ru-RU"/>
+        </w:rPr>
+        <w:t xml:space="preserve"> </w:t>
+      </w:r>
+      <w:r>
+        <w:rPr>
+          <w:lang w:val="ru-RU"/>
         </w:rPr>
         <w:t xml:space="preserve">Subtitle </w:t>
       </w:r>
@@ -50,18 +50,18 @@
       <w:pPr>
         <w:pStyle w:val="Author"/>
         <w:rPr>
-          <w:lang w:val="en-US"/>
-        </w:rPr>
-      </w:pPr>
-      <w:r>
-        <w:rPr>
-          <w:lang w:val="en-US"/>
-        </w:rPr>
-        <w:t xml:space="preserve"> </w:t>
-      </w:r>
-      <w:r>
-        <w:rPr>
-          <w:lang w:val="en-US"/>
+          <w:lang w:val="ru-RU"/>
+        </w:rPr>
+      </w:pPr>
+      <w:r>
+        <w:rPr>
+          <w:lang w:val="ru-RU"/>
+        </w:rPr>
+        <w:t xml:space="preserve"> </w:t>
+      </w:r>
+      <w:r>
+        <w:rPr>
+          <w:lang w:val="ru-RU"/>
         </w:rPr>
         <w:t xml:space="preserve">Author </w:t>
       </w:r>
@@ -70,18 +70,18 @@
       <w:pPr>
         <w:pStyle w:val="Date"/>
         <w:rPr>
-          <w:lang w:val="en-US"/>
-        </w:rPr>
-      </w:pPr>
-      <w:r>
-        <w:rPr>
-          <w:lang w:val="en-US"/>
-        </w:rPr>
-        <w:t xml:space="preserve"> </w:t>
-      </w:r>
-      <w:r>
-        <w:rPr>
-          <w:lang w:val="en-US"/>
+          <w:lang w:val="ru-RU"/>
+        </w:rPr>
+      </w:pPr>
+      <w:r>
+        <w:rPr>
+          <w:lang w:val="ru-RU"/>
+        </w:rPr>
+        <w:t xml:space="preserve"> </w:t>
+      </w:r>
+      <w:r>
+        <w:rPr>
+          <w:lang w:val="ru-RU"/>
         </w:rPr>
         <w:t xml:space="preserve">Date </w:t>
       </w:r>
@@ -90,18 +90,18 @@
       <w:pPr>
         <w:pStyle w:val="Abstract"/>
         <w:rPr>
-          <w:lang w:val="en-US"/>
-        </w:rPr>
-      </w:pPr>
-      <w:r>
-        <w:rPr>
-          <w:lang w:val="en-US"/>
-        </w:rPr>
-        <w:t xml:space="preserve"> </w:t>
-      </w:r>
-      <w:r>
-        <w:rPr>
-          <w:lang w:val="en-US"/>
+          <w:lang w:val="ru-RU"/>
+        </w:rPr>
+      </w:pPr>
+      <w:r>
+        <w:rPr>
+          <w:lang w:val="ru-RU"/>
+        </w:rPr>
+        <w:t xml:space="preserve"> </w:t>
+      </w:r>
+      <w:r>
+        <w:rPr>
+          <w:lang w:val="ru-RU"/>
         </w:rPr>
         <w:t xml:space="preserve">Abstract </w:t>
       </w:r>
@@ -110,19 +110,19 @@
       <w:pPr>
         <w:pStyle w:val="1"/>
         <w:rPr>
-          <w:lang w:val="en-US"/>
+          <w:lang w:val="ru-RU"/>
         </w:rPr>
       </w:pPr>
       <w:bookmarkStart w:id="0" w:name="heading-1"/>
       <w:r>
         <w:rPr>
-          <w:lang w:val="en-US"/>
-        </w:rPr>
-        <w:t xml:space="preserve"> </w:t>
-      </w:r>
-      <w:r>
-        <w:rPr>
-          <w:lang w:val="en-US"/>
+          <w:lang w:val="ru-RU"/>
+        </w:rPr>
+        <w:t xml:space="preserve"> </w:t>
+      </w:r>
+      <w:r>
+        <w:rPr>
+          <w:lang w:val="ru-RU"/>
         </w:rPr>
         <w:t xml:space="preserve">Heading 1 </w:t>
       </w:r>
@@ -132,19 +132,19 @@
       <w:pPr>
         <w:pStyle w:val="2"/>
         <w:rPr>
-          <w:lang w:val="en-US"/>
+          <w:lang w:val="ru-RU"/>
         </w:rPr>
       </w:pPr>
       <w:bookmarkStart w:id="1" w:name="heading-2"/>
       <w:r>
         <w:rPr>
-          <w:lang w:val="en-US"/>
-        </w:rPr>
-        <w:t xml:space="preserve"> </w:t>
-      </w:r>
-      <w:r>
-        <w:rPr>
-          <w:lang w:val="en-US"/>
+          <w:lang w:val="ru-RU"/>
+        </w:rPr>
+        <w:t xml:space="preserve"> </w:t>
+      </w:r>
+      <w:r>
+        <w:rPr>
+          <w:lang w:val="ru-RU"/>
         </w:rPr>
         <w:t xml:space="preserve">Heading 2 </w:t>
       </w:r>
@@ -154,19 +154,19 @@
       <w:pPr>
         <w:pStyle w:val="3"/>
         <w:rPr>
-          <w:lang w:val="en-US"/>
+          <w:lang w:val="ru-RU"/>
         </w:rPr>
       </w:pPr>
       <w:bookmarkStart w:id="2" w:name="heading-3"/>
       <w:r>
         <w:rPr>
-          <w:lang w:val="en-US"/>
-        </w:rPr>
-        <w:t xml:space="preserve"> </w:t>
-      </w:r>
-      <w:r>
-        <w:rPr>
-          <w:lang w:val="en-US"/>
+          <w:lang w:val="ru-RU"/>
+        </w:rPr>
+        <w:t xml:space="preserve"> </w:t>
+      </w:r>
+      <w:r>
+        <w:rPr>
+          <w:lang w:val="ru-RU"/>
         </w:rPr>
         <w:t xml:space="preserve">Heading 3 </w:t>
       </w:r>
@@ -176,19 +176,19 @@
       <w:pPr>
         <w:pStyle w:val="4"/>
         <w:rPr>
-          <w:lang w:val="en-US"/>
+          <w:lang w:val="ru-RU"/>
         </w:rPr>
       </w:pPr>
       <w:bookmarkStart w:id="3" w:name="heading-4"/>
       <w:r>
         <w:rPr>
-          <w:lang w:val="en-US"/>
-        </w:rPr>
-        <w:t xml:space="preserve"> </w:t>
-      </w:r>
-      <w:r>
-        <w:rPr>
-          <w:lang w:val="en-US"/>
+          <w:lang w:val="ru-RU"/>
+        </w:rPr>
+        <w:t xml:space="preserve"> </w:t>
+      </w:r>
+      <w:r>
+        <w:rPr>
+          <w:lang w:val="ru-RU"/>
         </w:rPr>
         <w:t xml:space="preserve">Heading 4 </w:t>
       </w:r>
@@ -198,19 +198,19 @@
       <w:pPr>
         <w:pStyle w:val="5"/>
         <w:rPr>
-          <w:lang w:val="en-US"/>
+          <w:lang w:val="ru-RU"/>
         </w:rPr>
       </w:pPr>
       <w:bookmarkStart w:id="4" w:name="heading-5"/>
       <w:r>
         <w:rPr>
-          <w:lang w:val="en-US"/>
-        </w:rPr>
-        <w:t xml:space="preserve"> </w:t>
-      </w:r>
-      <w:r>
-        <w:rPr>
-          <w:lang w:val="en-US"/>
+          <w:lang w:val="ru-RU"/>
+        </w:rPr>
+        <w:t xml:space="preserve"> </w:t>
+      </w:r>
+      <w:r>
+        <w:rPr>
+          <w:lang w:val="ru-RU"/>
         </w:rPr>
         <w:t xml:space="preserve">Heading 5 </w:t>
       </w:r>
@@ -220,19 +220,19 @@
       <w:pPr>
         <w:pStyle w:val="6"/>
         <w:rPr>
-          <w:lang w:val="en-US"/>
+          <w:lang w:val="ru-RU"/>
         </w:rPr>
       </w:pPr>
       <w:bookmarkStart w:id="5" w:name="heading-6"/>
       <w:r>
         <w:rPr>
-          <w:lang w:val="en-US"/>
-        </w:rPr>
-        <w:t xml:space="preserve"> </w:t>
-      </w:r>
-      <w:r>
-        <w:rPr>
-          <w:lang w:val="en-US"/>
+          <w:lang w:val="ru-RU"/>
+        </w:rPr>
+        <w:t xml:space="preserve"> </w:t>
+      </w:r>
+      <w:r>
+        <w:rPr>
+          <w:lang w:val="ru-RU"/>
         </w:rPr>
         <w:t xml:space="preserve">Heading 6 </w:t>
       </w:r>
@@ -242,19 +242,19 @@
       <w:pPr>
         <w:pStyle w:val="7"/>
         <w:rPr>
-          <w:lang w:val="en-US"/>
+          <w:lang w:val="ru-RU"/>
         </w:rPr>
       </w:pPr>
       <w:bookmarkStart w:id="6" w:name="heading-7"/>
       <w:r>
         <w:rPr>
-          <w:lang w:val="en-US"/>
-        </w:rPr>
-        <w:t xml:space="preserve"> </w:t>
-      </w:r>
-      <w:r>
-        <w:rPr>
-          <w:lang w:val="en-US"/>
+          <w:lang w:val="ru-RU"/>
+        </w:rPr>
+        <w:t xml:space="preserve"> </w:t>
+      </w:r>
+      <w:r>
+        <w:rPr>
+          <w:lang w:val="ru-RU"/>
         </w:rPr>
         <w:t xml:space="preserve">Heading 7 </w:t>
       </w:r>
@@ -264,19 +264,19 @@
       <w:pPr>
         <w:pStyle w:val="8"/>
         <w:rPr>
-          <w:lang w:val="en-US"/>
+          <w:lang w:val="ru-RU"/>
         </w:rPr>
       </w:pPr>
       <w:bookmarkStart w:id="7" w:name="heading-8"/>
       <w:r>
         <w:rPr>
-          <w:lang w:val="en-US"/>
-        </w:rPr>
-        <w:t xml:space="preserve"> </w:t>
-      </w:r>
-      <w:r>
-        <w:rPr>
-          <w:lang w:val="en-US"/>
+          <w:lang w:val="ru-RU"/>
+        </w:rPr>
+        <w:t xml:space="preserve"> </w:t>
+      </w:r>
+      <w:r>
+        <w:rPr>
+          <w:lang w:val="ru-RU"/>
         </w:rPr>
         <w:t xml:space="preserve">Heading 8 </w:t>
       </w:r>
@@ -286,19 +286,19 @@
       <w:pPr>
         <w:pStyle w:val="9"/>
         <w:rPr>
-          <w:lang w:val="en-US"/>
+          <w:lang w:val="ru-RU"/>
         </w:rPr>
       </w:pPr>
       <w:bookmarkStart w:id="8" w:name="heading-9"/>
       <w:r>
         <w:rPr>
-          <w:lang w:val="en-US"/>
-        </w:rPr>
-        <w:t xml:space="preserve"> </w:t>
-      </w:r>
-      <w:r>
-        <w:rPr>
-          <w:lang w:val="en-US"/>
+          <w:lang w:val="ru-RU"/>
+        </w:rPr>
+        <w:t xml:space="preserve"> </w:t>
+      </w:r>
+      <w:r>
+        <w:rPr>
+          <w:lang w:val="ru-RU"/>
         </w:rPr>
         <w:t xml:space="preserve">Heading 9 </w:t>
       </w:r>
@@ -308,18 +308,18 @@
       <w:pPr>
         <w:pStyle w:val="FirstParagraph"/>
         <w:rPr>
-          <w:lang w:val="en-US"/>
-        </w:rPr>
-      </w:pPr>
-      <w:r>
-        <w:rPr>
-          <w:lang w:val="en-US"/>
-        </w:rPr>
-        <w:t xml:space="preserve"> </w:t>
-      </w:r>
-      <w:r>
-        <w:rPr>
-          <w:lang w:val="en-US"/>
+          <w:lang w:val="ru-RU"/>
+        </w:rPr>
+      </w:pPr>
+      <w:r>
+        <w:rPr>
+          <w:lang w:val="ru-RU"/>
+        </w:rPr>
+        <w:t xml:space="preserve"> </w:t>
+      </w:r>
+      <w:r>
+        <w:rPr>
+          <w:lang w:val="ru-RU"/>
         </w:rPr>
         <w:t xml:space="preserve">First Paragraph. </w:t>
       </w:r>
@@ -331,47 +331,47 @@
       </w:pPr>
       <w:r>
         <w:rPr>
-          <w:lang w:val="en-US"/>
-        </w:rPr>
-        <w:t xml:space="preserve"> </w:t>
-      </w:r>
-      <w:r>
-        <w:rPr>
-          <w:lang w:val="en-US"/>
+          <w:lang w:val="ru-RU"/>
+        </w:rPr>
+        <w:t xml:space="preserve"> </w:t>
+      </w:r>
+      <w:r>
+        <w:rPr>
+          <w:lang w:val="ru-RU"/>
         </w:rPr>
         <w:t xml:space="preserve">Body Text. Body Text Char.    </w:t>
       </w:r>
       <w:r>
         <w:rPr>
           <w:rStyle w:val="VerbatimChar"/>
-          <w:lang w:val="en-US"/>
+          <w:lang w:val="ru-RU"/>
         </w:rPr>
         <w:t xml:space="preserve"> Verbatim Char </w:t>
       </w:r>
       <w:r>
         <w:rPr>
-          <w:lang w:val="en-US"/>
+          <w:lang w:val="ru-RU"/>
         </w:rPr>
         <w:t xml:space="preserve"> .    </w:t>
       </w:r>
       <w:hyperlink r:id="rId2">
         <w:r>
           <w:rPr>
-            <w:lang w:val="en-US"/>
+            <w:lang w:val="ru-RU"/>
           </w:rPr>
           <w:t xml:space="preserve"> Hyperlink </w:t>
         </w:r>
       </w:hyperlink>
       <w:r>
         <w:rPr>
-          <w:lang w:val="en-US"/>
+          <w:lang w:val="ru-RU"/>
         </w:rPr>
         <w:t xml:space="preserve"> .     Footnote. </w:t>
       </w:r>
       <w:r>
         <w:rPr>
           <w:rStyle w:val="Style6"/>
-          <w:lang w:val="en-US"/>
+          <w:lang w:val="ru-RU"/>
         </w:rPr>
         <w:footnoteReference w:id="2"/>
       </w:r>
@@ -380,18 +380,18 @@
       <w:pPr>
         <w:pStyle w:val="BlockText"/>
         <w:rPr>
-          <w:lang w:val="en-US"/>
-        </w:rPr>
-      </w:pPr>
-      <w:r>
-        <w:rPr>
-          <w:lang w:val="en-US"/>
-        </w:rPr>
-        <w:t xml:space="preserve"> </w:t>
-      </w:r>
-      <w:r>
-        <w:rPr>
-          <w:lang w:val="en-US"/>
+          <w:lang w:val="ru-RU"/>
+        </w:rPr>
+      </w:pPr>
+      <w:r>
+        <w:rPr>
+          <w:lang w:val="ru-RU"/>
+        </w:rPr>
+        <w:t xml:space="preserve"> </w:t>
+      </w:r>
+      <w:r>
+        <w:rPr>
+          <w:lang w:val="ru-RU"/>
         </w:rPr>
         <w:t xml:space="preserve">Block Text. </w:t>
       </w:r>
@@ -400,18 +400,18 @@
       <w:pPr>
         <w:pStyle w:val="TableCaption"/>
         <w:rPr>
-          <w:lang w:val="en-US"/>
-        </w:rPr>
-      </w:pPr>
-      <w:r>
-        <w:rPr>
-          <w:lang w:val="en-US"/>
-        </w:rPr>
-        <w:t xml:space="preserve"> </w:t>
-      </w:r>
-      <w:r>
-        <w:rPr>
-          <w:lang w:val="en-US"/>
+          <w:lang w:val="ru-RU"/>
+        </w:rPr>
+      </w:pPr>
+      <w:r>
+        <w:rPr>
+          <w:lang w:val="ru-RU"/>
+        </w:rPr>
+        <w:t xml:space="preserve"> </w:t>
+      </w:r>
+      <w:r>
+        <w:rPr>
+          <w:lang w:val="ru-RU"/>
         </w:rPr>
         <w:t xml:space="preserve">Table caption. </w:t>
       </w:r>
@@ -455,7 +455,7 @@
               <w:spacing w:before="36" w:after="36"/>
               <w:jc w:val="left"/>
               <w:rPr>
-                <w:lang w:val="en-US"/>
+                <w:lang w:val="ru-RU"/>
               </w:rPr>
             </w:pPr>
             <w:r>
@@ -464,7 +464,7 @@
                 <w:kern w:val="0"/>
                 <w:sz w:val="24"/>
                 <w:szCs w:val="24"/>
-                <w:lang w:val="en-US"/>
+                <w:lang w:val="ru-RU"/>
               </w:rPr>
               <w:t xml:space="preserve"> </w:t>
             </w:r>
@@ -474,7 +474,7 @@
                 <w:kern w:val="0"/>
                 <w:sz w:val="24"/>
                 <w:szCs w:val="24"/>
-                <w:lang w:val="en-US"/>
+                <w:lang w:val="ru-RU"/>
               </w:rPr>
               <w:t>Table</w:t>
             </w:r>
@@ -496,7 +496,7 @@
               <w:spacing w:before="36" w:after="36"/>
               <w:jc w:val="left"/>
               <w:rPr>
-                <w:lang w:val="en-US"/>
+                <w:lang w:val="ru-RU"/>
               </w:rPr>
             </w:pPr>
             <w:r>
@@ -505,7 +505,7 @@
                 <w:kern w:val="0"/>
                 <w:sz w:val="24"/>
                 <w:szCs w:val="24"/>
-                <w:lang w:val="en-US"/>
+                <w:lang w:val="ru-RU"/>
               </w:rPr>
               <w:t xml:space="preserve"> </w:t>
             </w:r>
@@ -515,7 +515,7 @@
                 <w:kern w:val="0"/>
                 <w:sz w:val="24"/>
                 <w:szCs w:val="24"/>
-                <w:lang w:val="en-US"/>
+                <w:lang w:val="ru-RU"/>
               </w:rPr>
               <w:t>Table</w:t>
             </w:r>
@@ -537,7 +537,7 @@
               <w:spacing w:before="36" w:after="36"/>
               <w:jc w:val="left"/>
               <w:rPr>
-                <w:lang w:val="en-US"/>
+                <w:lang w:val="ru-RU"/>
               </w:rPr>
             </w:pPr>
             <w:r>
@@ -546,7 +546,7 @@
                 <w:kern w:val="0"/>
                 <w:sz w:val="24"/>
                 <w:szCs w:val="24"/>
-                <w:lang w:val="en-US"/>
+                <w:lang w:val="ru-RU"/>
               </w:rPr>
               <w:t xml:space="preserve"> </w:t>
             </w:r>
@@ -556,7 +556,7 @@
                 <w:kern w:val="0"/>
                 <w:sz w:val="24"/>
                 <w:szCs w:val="24"/>
-                <w:lang w:val="en-US"/>
+                <w:lang w:val="ru-RU"/>
               </w:rPr>
               <w:t>1</w:t>
             </w:r>
@@ -575,7 +575,7 @@
               <w:spacing w:before="36" w:after="36"/>
               <w:jc w:val="left"/>
               <w:rPr>
-                <w:lang w:val="en-US"/>
+                <w:lang w:val="ru-RU"/>
               </w:rPr>
             </w:pPr>
             <w:r>
@@ -584,7 +584,7 @@
                 <w:kern w:val="0"/>
                 <w:sz w:val="24"/>
                 <w:szCs w:val="24"/>
-                <w:lang w:val="en-US"/>
+                <w:lang w:val="ru-RU"/>
               </w:rPr>
               <w:t xml:space="preserve"> </w:t>
             </w:r>
@@ -594,7 +594,7 @@
                 <w:kern w:val="0"/>
                 <w:sz w:val="24"/>
                 <w:szCs w:val="24"/>
-                <w:lang w:val="en-US"/>
+                <w:lang w:val="ru-RU"/>
               </w:rPr>
               <w:t>2</w:t>
             </w:r>
@@ -606,18 +606,18 @@
       <w:pPr>
         <w:pStyle w:val="ImageCaption"/>
         <w:rPr>
-          <w:lang w:val="en-US"/>
-        </w:rPr>
-      </w:pPr>
-      <w:r>
-        <w:rPr>
-          <w:lang w:val="en-US"/>
-        </w:rPr>
-        <w:t xml:space="preserve"> </w:t>
-      </w:r>
-      <w:r>
-        <w:rPr>
-          <w:lang w:val="en-US"/>
+          <w:lang w:val="ru-RU"/>
+        </w:rPr>
+      </w:pPr>
+      <w:r>
+        <w:rPr>
+          <w:lang w:val="ru-RU"/>
+        </w:rPr>
+        <w:t xml:space="preserve"> </w:t>
+      </w:r>
+      <w:r>
+        <w:rPr>
+          <w:lang w:val="ru-RU"/>
         </w:rPr>
         <w:t xml:space="preserve">Image Caption </w:t>
       </w:r>
@@ -626,18 +626,18 @@
       <w:pPr>
         <w:pStyle w:val="DefinitionTerm"/>
         <w:rPr>
-          <w:lang w:val="en-US"/>
-        </w:rPr>
-      </w:pPr>
-      <w:r>
-        <w:rPr>
-          <w:lang w:val="en-US"/>
-        </w:rPr>
-        <w:t xml:space="preserve"> </w:t>
-      </w:r>
-      <w:r>
-        <w:rPr>
-          <w:lang w:val="en-US"/>
+          <w:lang w:val="ru-RU"/>
+        </w:rPr>
+      </w:pPr>
+      <w:r>
+        <w:rPr>
+          <w:lang w:val="ru-RU"/>
+        </w:rPr>
+        <w:t xml:space="preserve"> </w:t>
+      </w:r>
+      <w:r>
+        <w:rPr>
+          <w:lang w:val="ru-RU"/>
         </w:rPr>
         <w:t xml:space="preserve">DefinitionTerm </w:t>
       </w:r>
@@ -646,18 +646,18 @@
       <w:pPr>
         <w:pStyle w:val="Definition"/>
         <w:rPr>
-          <w:lang w:val="en-US"/>
-        </w:rPr>
-      </w:pPr>
-      <w:r>
-        <w:rPr>
-          <w:lang w:val="en-US"/>
-        </w:rPr>
-        <w:t xml:space="preserve"> </w:t>
-      </w:r>
-      <w:r>
-        <w:rPr>
-          <w:lang w:val="en-US"/>
+          <w:lang w:val="ru-RU"/>
+        </w:rPr>
+      </w:pPr>
+      <w:r>
+        <w:rPr>
+          <w:lang w:val="ru-RU"/>
+        </w:rPr>
+        <w:t xml:space="preserve"> </w:t>
+      </w:r>
+      <w:r>
+        <w:rPr>
+          <w:lang w:val="ru-RU"/>
         </w:rPr>
         <w:t xml:space="preserve">Definition </w:t>
       </w:r>
@@ -666,18 +666,18 @@
       <w:pPr>
         <w:pStyle w:val="DefinitionTerm"/>
         <w:rPr>
-          <w:lang w:val="en-US"/>
-        </w:rPr>
-      </w:pPr>
-      <w:r>
-        <w:rPr>
-          <w:lang w:val="en-US"/>
-        </w:rPr>
-        <w:t xml:space="preserve"> </w:t>
-      </w:r>
-      <w:r>
-        <w:rPr>
-          <w:lang w:val="en-US"/>
+          <w:lang w:val="ru-RU"/>
+        </w:rPr>
+      </w:pPr>
+      <w:r>
+        <w:rPr>
+          <w:lang w:val="ru-RU"/>
+        </w:rPr>
+        <w:t xml:space="preserve"> </w:t>
+      </w:r>
+      <w:r>
+        <w:rPr>
+          <w:lang w:val="ru-RU"/>
         </w:rPr>
         <w:t xml:space="preserve">DefinitionTerm </w:t>
       </w:r>
@@ -687,18 +687,18 @@
         <w:pStyle w:val="Definition"/>
         <w:spacing w:before="0" w:after="200"/>
         <w:rPr>
-          <w:lang w:val="en-US"/>
-        </w:rPr>
-      </w:pPr>
-      <w:r>
-        <w:rPr>
-          <w:lang w:val="en-US"/>
-        </w:rPr>
-        <w:t xml:space="preserve"> </w:t>
-      </w:r>
-      <w:r>
-        <w:rPr>
-          <w:lang w:val="en-US"/>
+          <w:lang w:val="ru-RU"/>
+        </w:rPr>
+      </w:pPr>
+      <w:r>
+        <w:rPr>
+          <w:lang w:val="ru-RU"/>
+        </w:rPr>
+        <w:t xml:space="preserve"> </w:t>
+      </w:r>
+      <w:r>
+        <w:rPr>
+          <w:lang w:val="ru-RU"/>
         </w:rPr>
         <w:t xml:space="preserve">Definition </w:t>
       </w:r>
@@ -751,7 +751,7 @@
         <w:pStyle w:val="Style17"/>
         <w:spacing w:before="0" w:after="200"/>
         <w:rPr>
-          <w:lang w:val="en-US"/>
+          <w:lang w:val="ru-RU"/>
         </w:rPr>
       </w:pPr>
       <w:r>
@@ -762,13 +762,13 @@
       </w:r>
       <w:r>
         <w:rPr>
-          <w:lang w:val="en-US"/>
-        </w:rPr>
-        <w:t xml:space="preserve"> </w:t>
-      </w:r>
-      <w:r>
-        <w:rPr>
-          <w:lang w:val="en-US"/>
+          <w:lang w:val="ru-RU"/>
+        </w:rPr>
+        <w:t xml:space="preserve"> </w:t>
+      </w:r>
+      <w:r>
+        <w:rPr>
+          <w:lang w:val="ru-RU"/>
         </w:rPr>
         <w:t>Footnote Text.</w:t>
       </w:r>
@@ -785,7 +785,7 @@
         <w:rFonts w:ascii="Cambria" w:hAnsi="Cambria" w:eastAsia="Cambria" w:cs="" w:asciiTheme="minorHAnsi" w:cstheme="minorBidi" w:eastAsiaTheme="minorHAnsi" w:hAnsiTheme="minorHAnsi"/>
         <w:sz w:val="24"/>
         <w:szCs w:val="24"/>
-        <w:lang w:val="en-US" w:eastAsia="en-US" w:bidi="ar-SA"/>
+        <w:lang w:val="ru-RU" w:eastAsia="en-US" w:bidi="ar-SA"/>
       </w:rPr>
     </w:rPrDefault>
     <w:pPrDefault>
@@ -811,7 +811,7 @@
       <w:kern w:val="0"/>
       <w:sz w:val="28"/>
       <w:szCs w:val="24"/>
-      <w:lang w:val="en-US" w:eastAsia="en-US" w:bidi="ar-SA"/>
+      <w:lang w:eastAsia="en-US" w:bidi="ar-SA" w:val="ru-RU"/>
     </w:rPr>
   </w:style>
   <w:style w:type="paragraph" w:styleId="1">
@@ -823,8 +823,9 @@
     <w:pPr>
       <w:keepNext w:val="true"/>
       <w:keepLines/>
-      <w:spacing w:lineRule="auto" w:line="240" w:before="340" w:after="340"/>
-      <w:jc w:val="center"/>
+      <w:spacing w:lineRule="auto" w:line="12" w:before="340" w:after="0"/>
+      <w:ind w:left="0" w:right="0" w:firstLine="567"/>
+      <w:jc w:val="left"/>
       <w:outlineLvl w:val="0"/>
     </w:pPr>
     <w:rPr>
@@ -832,7 +833,7 @@
       <w:b/>
       <w:bCs/>
       <w:color w:val="000000"/>
-      <w:sz w:val="24"/>
+      <w:sz w:val="28"/>
       <w:szCs w:val="32"/>
     </w:rPr>
   </w:style>
@@ -1215,7 +1216,7 @@
       <w:kern w:val="0"/>
       <w:sz w:val="28"/>
       <w:szCs w:val="24"/>
-      <w:lang w:val="en-US" w:eastAsia="en-US" w:bidi="ar-SA"/>
+      <w:lang w:eastAsia="en-US" w:bidi="ar-SA" w:val="ru-RU"/>
     </w:rPr>
   </w:style>
   <w:style w:type="paragraph" w:styleId="Date">
@@ -1237,7 +1238,7 @@
       <w:kern w:val="0"/>
       <w:sz w:val="24"/>
       <w:szCs w:val="24"/>
-      <w:lang w:val="en-US" w:eastAsia="en-US" w:bidi="ar-SA"/>
+      <w:lang w:eastAsia="en-US" w:bidi="ar-SA" w:val="ru-RU"/>
     </w:rPr>
   </w:style>
   <w:style w:type="paragraph" w:styleId="Abstract" w:customStyle="1">
@@ -1266,12 +1267,13 @@
       <w:tabs>
         <w:tab w:val="clear" w:pos="720"/>
       </w:tabs>
+      <w:spacing w:lineRule="auto" w:line="264"/>
       <w:ind w:left="0" w:right="0" w:hanging="0"/>
     </w:pPr>
     <w:rPr>
       <w:rFonts w:ascii="Times New Roman" w:hAnsi="Times New Roman"/>
-      <w:i/>
-      <w:sz w:val="24"/>
+      <w:i w:val="false"/>
+      <w:sz w:val="28"/>
     </w:rPr>
   </w:style>
   <w:style w:type="paragraph" w:styleId="BlockText">

</xml_diff>

<commit_message>
Minor improvements in styles, text and biblio
</commit_message>
<xml_diff>
--- a/legal-companies-zipf-law/reference.docx
+++ b/legal-companies-zipf-law/reference.docx
@@ -811,7 +811,7 @@
       <w:kern w:val="0"/>
       <w:sz w:val="28"/>
       <w:szCs w:val="24"/>
-      <w:lang w:eastAsia="en-US" w:bidi="ar-SA" w:val="ru-RU"/>
+      <w:lang w:val="ru-RU" w:eastAsia="en-US" w:bidi="ar-SA"/>
     </w:rPr>
   </w:style>
   <w:style w:type="paragraph" w:styleId="1">
@@ -823,7 +823,7 @@
     <w:pPr>
       <w:keepNext w:val="true"/>
       <w:keepLines/>
-      <w:spacing w:lineRule="auto" w:line="12" w:before="340" w:after="0"/>
+      <w:spacing w:lineRule="auto" w:line="9" w:before="340" w:after="113"/>
       <w:ind w:left="0" w:right="0" w:firstLine="567"/>
       <w:jc w:val="left"/>
       <w:outlineLvl w:val="0"/>
@@ -1216,7 +1216,7 @@
       <w:kern w:val="0"/>
       <w:sz w:val="28"/>
       <w:szCs w:val="24"/>
-      <w:lang w:eastAsia="en-US" w:bidi="ar-SA" w:val="ru-RU"/>
+      <w:lang w:val="ru-RU" w:eastAsia="en-US" w:bidi="ar-SA"/>
     </w:rPr>
   </w:style>
   <w:style w:type="paragraph" w:styleId="Date">
@@ -1238,7 +1238,7 @@
       <w:kern w:val="0"/>
       <w:sz w:val="24"/>
       <w:szCs w:val="24"/>
-      <w:lang w:eastAsia="en-US" w:bidi="ar-SA" w:val="ru-RU"/>
+      <w:lang w:val="ru-RU" w:eastAsia="en-US" w:bidi="ar-SA"/>
     </w:rPr>
   </w:style>
   <w:style w:type="paragraph" w:styleId="Abstract" w:customStyle="1">
@@ -1268,7 +1268,7 @@
         <w:tab w:val="clear" w:pos="720"/>
       </w:tabs>
       <w:spacing w:lineRule="auto" w:line="264"/>
-      <w:ind w:left="0" w:right="0" w:hanging="0"/>
+      <w:ind w:left="0" w:right="0" w:firstLine="567"/>
     </w:pPr>
     <w:rPr>
       <w:rFonts w:ascii="Times New Roman" w:hAnsi="Times New Roman"/>

</xml_diff>